<commit_message>
final fix. this time im sure.
</commit_message>
<xml_diff>
--- a/LR2/78.docx
+++ b/LR2/78.docx
@@ -26,7 +26,6 @@
           <w:rFonts w:ascii="Times New Roman" w:hAnsi="Times New Roman" w:cs="Times New Roman"/>
           <w:sz w:val="28"/>
           <w:szCs w:val="28"/>
-          <w:lang w:val="en-US"/>
         </w:rPr>
         <w:t>-</w:t>
       </w:r>
@@ -234,7 +233,23 @@
           <w:sz w:val="28"/>
           <w:szCs w:val="28"/>
         </w:rPr>
-        <w:t xml:space="preserve">И что я не так? Айрис Хихикнула. </w:t>
+        <w:t xml:space="preserve">И что я не так? Айрис </w:t>
+      </w:r>
+      <w:r>
+        <w:rPr>
+          <w:rFonts w:ascii="Times New Roman" w:hAnsi="Times New Roman" w:cs="Times New Roman"/>
+          <w:sz w:val="28"/>
+          <w:szCs w:val="28"/>
+        </w:rPr>
+        <w:t>х</w:t>
+      </w:r>
+      <w:r>
+        <w:rPr>
+          <w:rFonts w:ascii="Times New Roman" w:hAnsi="Times New Roman" w:cs="Times New Roman"/>
+          <w:sz w:val="28"/>
+          <w:szCs w:val="28"/>
+        </w:rPr>
+        <w:t xml:space="preserve">ихикнула. </w:t>
       </w:r>
     </w:p>
     <w:p>
@@ -274,7 +289,33 @@
           <w:sz w:val="28"/>
           <w:szCs w:val="28"/>
         </w:rPr>
-        <w:t>Впрочем, даже если компания не сильно пострадает, - продолжила девушка, - ваша репутация упадет под плинтус... И только внутри компании, другим на это наплевать... а если и будут. Ничего не сможет сделать... Но внутри компании наверняка начнется брожение... что вы скажете: "Норман Осборн потерял хватку", "Норман Осборн уже не тот"...</w:t>
+        <w:t xml:space="preserve">Впрочем, даже если компания не сильно пострадает, </w:t>
+      </w:r>
+      <w:bookmarkStart w:id="0" w:name="_GoBack"/>
+      <w:bookmarkEnd w:id="0"/>
+      <w:r>
+        <w:rPr>
+          <w:rFonts w:ascii="Times New Roman" w:hAnsi="Times New Roman" w:cs="Times New Roman"/>
+          <w:sz w:val="28"/>
+          <w:szCs w:val="28"/>
+        </w:rPr>
+        <w:t xml:space="preserve">- продолжила девушка, - ваша репутация упадет под плинтус... И только внутри компании, другим на это наплевать... а если и будут. </w:t>
+      </w:r>
+      <w:r>
+        <w:rPr>
+          <w:rFonts w:ascii="Times New Roman" w:hAnsi="Times New Roman" w:cs="Times New Roman"/>
+          <w:sz w:val="28"/>
+          <w:szCs w:val="28"/>
+        </w:rPr>
+        <w:t>н</w:t>
+      </w:r>
+      <w:r>
+        <w:rPr>
+          <w:rFonts w:ascii="Times New Roman" w:hAnsi="Times New Roman" w:cs="Times New Roman"/>
+          <w:sz w:val="28"/>
+          <w:szCs w:val="28"/>
+        </w:rPr>
+        <w:t>ичего не сможет сделать... Но внутри компании наверняка начнется брожение... что вы скажете: "Норман Осборн потерял хватку", "Норман Осборн уже не тот"...</w:t>
       </w:r>
     </w:p>
     <w:p>
@@ -587,8 +628,6 @@
         </w:rPr>
         <w:t>редателя.</w:t>
       </w:r>
-      <w:bookmarkStart w:id="0" w:name="_GoBack"/>
-      <w:bookmarkEnd w:id="0"/>
     </w:p>
     <w:p>
       <w:pPr>

</xml_diff>

<commit_message>
ok it should work now
</commit_message>
<xml_diff>
--- a/LR2/78.docx
+++ b/LR2/78.docx
@@ -203,8 +203,9 @@
           <w:rFonts w:ascii="Times New Roman" w:hAnsi="Times New Roman" w:cs="Times New Roman"/>
           <w:sz w:val="28"/>
           <w:szCs w:val="28"/>
-        </w:rPr>
-        <w:t>OzCoгр</w:t>
+          <w:lang w:val="en-US"/>
+        </w:rPr>
+        <w:t>OzCorp</w:t>
       </w:r>
       <w:proofErr w:type="spellEnd"/>
       <w:r>
@@ -233,7 +234,23 @@
           <w:sz w:val="28"/>
           <w:szCs w:val="28"/>
         </w:rPr>
-        <w:t xml:space="preserve">И что я не так? Айрис </w:t>
+        <w:t>И что я не так</w:t>
+      </w:r>
+      <w:r>
+        <w:rPr>
+          <w:rFonts w:ascii="Times New Roman" w:hAnsi="Times New Roman" w:cs="Times New Roman"/>
+          <w:sz w:val="28"/>
+          <w:szCs w:val="28"/>
+        </w:rPr>
+        <w:t>?</w:t>
+      </w:r>
+      <w:r>
+        <w:rPr>
+          <w:rFonts w:ascii="Times New Roman" w:hAnsi="Times New Roman" w:cs="Times New Roman"/>
+          <w:sz w:val="28"/>
+          <w:szCs w:val="28"/>
+        </w:rPr>
+        <w:t xml:space="preserve"> Айрис </w:t>
       </w:r>
       <w:r>
         <w:rPr>
@@ -289,285 +306,278 @@
           <w:sz w:val="28"/>
           <w:szCs w:val="28"/>
         </w:rPr>
-        <w:t xml:space="preserve">Впрочем, даже если компания не сильно пострадает, </w:t>
+        <w:t xml:space="preserve">Впрочем, даже если компания не сильно пострадает, - продолжила девушка, - ваша репутация упадет под плинтус... И только внутри компании, другим на это наплевать... а если и будут. </w:t>
+      </w:r>
+      <w:r>
+        <w:rPr>
+          <w:rFonts w:ascii="Times New Roman" w:hAnsi="Times New Roman" w:cs="Times New Roman"/>
+          <w:sz w:val="28"/>
+          <w:szCs w:val="28"/>
+        </w:rPr>
+        <w:t>н</w:t>
+      </w:r>
+      <w:r>
+        <w:rPr>
+          <w:rFonts w:ascii="Times New Roman" w:hAnsi="Times New Roman" w:cs="Times New Roman"/>
+          <w:sz w:val="28"/>
+          <w:szCs w:val="28"/>
+        </w:rPr>
+        <w:t>ичего не сможет сделать... Но внутри компании наверняка начнется брожение... что вы скажете: "Норман Осборн потерял хватку", "Норман Осборн уже не тот"...</w:t>
+      </w:r>
+    </w:p>
+    <w:p>
+      <w:pPr>
+        <w:spacing w:line="360" w:lineRule="auto"/>
+        <w:ind w:firstLine="709"/>
+        <w:jc w:val="both"/>
+        <w:rPr>
+          <w:rFonts w:ascii="Times New Roman" w:hAnsi="Times New Roman" w:cs="Times New Roman"/>
+          <w:sz w:val="28"/>
+          <w:szCs w:val="28"/>
+        </w:rPr>
+      </w:pPr>
+      <w:r>
+        <w:rPr>
+          <w:rFonts w:ascii="Times New Roman" w:hAnsi="Times New Roman" w:cs="Times New Roman"/>
+          <w:sz w:val="28"/>
+          <w:szCs w:val="28"/>
+        </w:rPr>
+        <w:t>Я имею в виду, вы имеете в виду... - мужчина вскочил на ноги.</w:t>
+      </w:r>
+    </w:p>
+    <w:p>
+      <w:pPr>
+        <w:spacing w:line="360" w:lineRule="auto"/>
+        <w:ind w:firstLine="709"/>
+        <w:jc w:val="both"/>
+        <w:rPr>
+          <w:rFonts w:ascii="Times New Roman" w:hAnsi="Times New Roman" w:cs="Times New Roman"/>
+          <w:sz w:val="28"/>
+          <w:szCs w:val="28"/>
+        </w:rPr>
+      </w:pPr>
+      <w:r>
+        <w:rPr>
+          <w:rFonts w:ascii="Times New Roman" w:hAnsi="Times New Roman" w:cs="Times New Roman"/>
+          <w:sz w:val="28"/>
+          <w:szCs w:val="28"/>
+        </w:rPr>
+        <w:t xml:space="preserve">Почему бы и нет? Он даже не вздрогнул от его внезапного движения, </w:t>
+      </w:r>
+      <w:r>
+        <w:rPr>
+          <w:rFonts w:ascii="Times New Roman" w:hAnsi="Times New Roman" w:cs="Times New Roman"/>
+          <w:sz w:val="28"/>
+          <w:szCs w:val="28"/>
+        </w:rPr>
+        <w:t>"</w:t>
+      </w:r>
+      <w:r>
+        <w:rPr>
+          <w:rFonts w:ascii="Times New Roman" w:hAnsi="Times New Roman" w:cs="Times New Roman"/>
+          <w:sz w:val="28"/>
+          <w:szCs w:val="28"/>
+        </w:rPr>
+        <w:t xml:space="preserve">Представьте себе суматоху в совете директоров, когда </w:t>
+      </w:r>
+      <w:proofErr w:type="spellStart"/>
+      <w:r>
+        <w:rPr>
+          <w:rFonts w:ascii="Times New Roman" w:hAnsi="Times New Roman" w:cs="Times New Roman"/>
+          <w:sz w:val="28"/>
+          <w:szCs w:val="28"/>
+          <w:lang w:val="en-US"/>
+        </w:rPr>
+        <w:t>OzCorp</w:t>
+      </w:r>
+      <w:proofErr w:type="spellEnd"/>
+      <w:r>
+        <w:rPr>
+          <w:rFonts w:ascii="Times New Roman" w:hAnsi="Times New Roman" w:cs="Times New Roman"/>
+          <w:sz w:val="28"/>
+          <w:szCs w:val="28"/>
+        </w:rPr>
+        <w:t xml:space="preserve"> не участвует в конкурсе на получение гранта.</w:t>
+      </w:r>
+    </w:p>
+    <w:p>
+      <w:pPr>
+        <w:spacing w:line="360" w:lineRule="auto"/>
+        <w:ind w:firstLine="709"/>
+        <w:jc w:val="both"/>
+        <w:rPr>
+          <w:rFonts w:ascii="Times New Roman" w:hAnsi="Times New Roman" w:cs="Times New Roman"/>
+          <w:sz w:val="28"/>
+          <w:szCs w:val="28"/>
+        </w:rPr>
+      </w:pPr>
+      <w:r>
+        <w:rPr>
+          <w:rFonts w:ascii="Times New Roman" w:hAnsi="Times New Roman" w:cs="Times New Roman"/>
+          <w:sz w:val="28"/>
+          <w:szCs w:val="28"/>
+        </w:rPr>
+        <w:t xml:space="preserve">Все, что им было нужно, это предлог. Глаза Нормана расширились. - Просто предлог, чтобы бросить меня... У них, наверное, уже все готово... И у </w:t>
+      </w:r>
+      <w:r>
+        <w:rPr>
+          <w:rFonts w:ascii="Times New Roman" w:hAnsi="Times New Roman" w:cs="Times New Roman"/>
+          <w:sz w:val="28"/>
+          <w:szCs w:val="28"/>
+        </w:rPr>
+        <w:lastRenderedPageBreak/>
+        <w:t>них также есть большинство в Совете. Просто созовите очередное собрание через шесть месяцев</w:t>
+      </w:r>
+      <w:proofErr w:type="gramStart"/>
+      <w:r>
+        <w:rPr>
+          <w:rFonts w:ascii="Times New Roman" w:hAnsi="Times New Roman" w:cs="Times New Roman"/>
+          <w:sz w:val="28"/>
+          <w:szCs w:val="28"/>
+        </w:rPr>
+        <w:t>.</w:t>
+      </w:r>
+      <w:proofErr w:type="gramEnd"/>
+      <w:r>
+        <w:rPr>
+          <w:rFonts w:ascii="Times New Roman" w:hAnsi="Times New Roman" w:cs="Times New Roman"/>
+          <w:sz w:val="28"/>
+          <w:szCs w:val="28"/>
+        </w:rPr>
+        <w:t xml:space="preserve"> и поставить на голосование мою отставку... И все...</w:t>
+      </w:r>
+    </w:p>
+    <w:p>
+      <w:pPr>
+        <w:spacing w:line="360" w:lineRule="auto"/>
+        <w:ind w:firstLine="709"/>
+        <w:jc w:val="both"/>
+        <w:rPr>
+          <w:rFonts w:ascii="Times New Roman" w:hAnsi="Times New Roman" w:cs="Times New Roman"/>
+          <w:sz w:val="28"/>
+          <w:szCs w:val="28"/>
+        </w:rPr>
+      </w:pPr>
+      <w:r>
+        <w:rPr>
+          <w:rFonts w:ascii="Times New Roman" w:hAnsi="Times New Roman" w:cs="Times New Roman"/>
+          <w:sz w:val="28"/>
+          <w:szCs w:val="28"/>
+        </w:rPr>
+        <w:t xml:space="preserve">Он начал возбужденно ходить по кабинету, </w:t>
+      </w:r>
+      <w:proofErr w:type="spellStart"/>
+      <w:r>
+        <w:rPr>
+          <w:rFonts w:ascii="Times New Roman" w:hAnsi="Times New Roman" w:cs="Times New Roman"/>
+          <w:sz w:val="28"/>
+          <w:szCs w:val="28"/>
+        </w:rPr>
+        <w:t>метаясь</w:t>
+      </w:r>
+      <w:proofErr w:type="spellEnd"/>
+      <w:r>
+        <w:rPr>
+          <w:rFonts w:ascii="Times New Roman" w:hAnsi="Times New Roman" w:cs="Times New Roman"/>
+          <w:sz w:val="28"/>
+          <w:szCs w:val="28"/>
+        </w:rPr>
+        <w:t xml:space="preserve"> из угла в угол, как дикий зверь.</w:t>
+      </w:r>
+    </w:p>
+    <w:p>
+      <w:pPr>
+        <w:spacing w:line="360" w:lineRule="auto"/>
+        <w:ind w:firstLine="709"/>
+        <w:jc w:val="both"/>
+        <w:rPr>
+          <w:rFonts w:ascii="Times New Roman" w:hAnsi="Times New Roman" w:cs="Times New Roman"/>
+          <w:sz w:val="28"/>
+          <w:szCs w:val="28"/>
+        </w:rPr>
+      </w:pPr>
+      <w:r>
+        <w:rPr>
+          <w:rFonts w:ascii="Times New Roman" w:hAnsi="Times New Roman" w:cs="Times New Roman"/>
+          <w:sz w:val="28"/>
+          <w:szCs w:val="28"/>
+        </w:rPr>
+        <w:t>Ловушка закрылась. Он потерпел поражение. У него нет средств предотвратить это, кроме, разве что, принесения в жертву своего сына. Однако Норман не мог согласиться.</w:t>
+      </w:r>
+    </w:p>
+    <w:p>
+      <w:pPr>
+        <w:spacing w:line="360" w:lineRule="auto"/>
+        <w:ind w:firstLine="709"/>
+        <w:jc w:val="both"/>
+        <w:rPr>
+          <w:rFonts w:ascii="Times New Roman" w:hAnsi="Times New Roman" w:cs="Times New Roman"/>
+          <w:sz w:val="28"/>
+          <w:szCs w:val="28"/>
+        </w:rPr>
+      </w:pPr>
+      <w:r>
+        <w:rPr>
+          <w:rFonts w:ascii="Times New Roman" w:hAnsi="Times New Roman" w:cs="Times New Roman"/>
+          <w:sz w:val="28"/>
+          <w:szCs w:val="28"/>
+        </w:rPr>
+        <w:t xml:space="preserve">Кстати, вам удалось узнать что-нибудь о </w:t>
+      </w:r>
+      <w:proofErr w:type="spellStart"/>
+      <w:r>
+        <w:rPr>
+          <w:rFonts w:ascii="Times New Roman" w:hAnsi="Times New Roman" w:cs="Times New Roman"/>
+          <w:sz w:val="28"/>
+          <w:szCs w:val="28"/>
+        </w:rPr>
+        <w:t>Конг</w:t>
+      </w:r>
+      <w:proofErr w:type="spellEnd"/>
+      <w:r>
+        <w:rPr>
+          <w:rFonts w:ascii="Times New Roman" w:hAnsi="Times New Roman" w:cs="Times New Roman"/>
+          <w:sz w:val="28"/>
+          <w:szCs w:val="28"/>
+        </w:rPr>
+        <w:t xml:space="preserve"> </w:t>
+      </w:r>
+      <w:proofErr w:type="spellStart"/>
+      <w:r>
+        <w:rPr>
+          <w:rFonts w:ascii="Times New Roman" w:hAnsi="Times New Roman" w:cs="Times New Roman"/>
+          <w:sz w:val="28"/>
+          <w:szCs w:val="28"/>
+        </w:rPr>
+        <w:t>Таоло</w:t>
+      </w:r>
+      <w:proofErr w:type="spellEnd"/>
+      <w:r>
+        <w:rPr>
+          <w:rFonts w:ascii="Times New Roman" w:hAnsi="Times New Roman" w:cs="Times New Roman"/>
+          <w:sz w:val="28"/>
+          <w:szCs w:val="28"/>
+        </w:rPr>
+        <w:t xml:space="preserve">? </w:t>
+      </w:r>
+      <w:r>
+        <w:rPr>
+          <w:rFonts w:ascii="Times New Roman" w:hAnsi="Times New Roman" w:cs="Times New Roman"/>
+          <w:sz w:val="28"/>
+          <w:szCs w:val="28"/>
+        </w:rPr>
+        <w:t>-</w:t>
+      </w:r>
+      <w:r>
+        <w:rPr>
+          <w:rFonts w:ascii="Times New Roman" w:hAnsi="Times New Roman" w:cs="Times New Roman"/>
+          <w:sz w:val="28"/>
+          <w:szCs w:val="28"/>
+        </w:rPr>
+        <w:t xml:space="preserve"> спросила Айрис слегка дрожащим голосом. Однако она была очень обеспокоена тем, что ее так легко одурачить.</w:t>
       </w:r>
       <w:bookmarkStart w:id="0" w:name="_GoBack"/>
       <w:bookmarkEnd w:id="0"/>
-      <w:r>
-        <w:rPr>
-          <w:rFonts w:ascii="Times New Roman" w:hAnsi="Times New Roman" w:cs="Times New Roman"/>
-          <w:sz w:val="28"/>
-          <w:szCs w:val="28"/>
-        </w:rPr>
-        <w:t xml:space="preserve">- продолжила девушка, - ваша репутация упадет под плинтус... И только внутри компании, другим на это наплевать... а если и будут. </w:t>
-      </w:r>
-      <w:r>
-        <w:rPr>
-          <w:rFonts w:ascii="Times New Roman" w:hAnsi="Times New Roman" w:cs="Times New Roman"/>
-          <w:sz w:val="28"/>
-          <w:szCs w:val="28"/>
-        </w:rPr>
-        <w:t>н</w:t>
-      </w:r>
-      <w:r>
-        <w:rPr>
-          <w:rFonts w:ascii="Times New Roman" w:hAnsi="Times New Roman" w:cs="Times New Roman"/>
-          <w:sz w:val="28"/>
-          <w:szCs w:val="28"/>
-        </w:rPr>
-        <w:t>ичего не сможет сделать... Но внутри компании наверняка начнется брожение... что вы скажете: "Норман Осборн потерял хватку", "Норман Осборн уже не тот"...</w:t>
-      </w:r>
-    </w:p>
-    <w:p>
-      <w:pPr>
-        <w:spacing w:line="360" w:lineRule="auto"/>
-        <w:ind w:firstLine="709"/>
-        <w:jc w:val="both"/>
-        <w:rPr>
-          <w:rFonts w:ascii="Times New Roman" w:hAnsi="Times New Roman" w:cs="Times New Roman"/>
-          <w:sz w:val="28"/>
-          <w:szCs w:val="28"/>
-        </w:rPr>
-      </w:pPr>
-      <w:r>
-        <w:rPr>
-          <w:rFonts w:ascii="Times New Roman" w:hAnsi="Times New Roman" w:cs="Times New Roman"/>
-          <w:sz w:val="28"/>
-          <w:szCs w:val="28"/>
-        </w:rPr>
-        <w:t>Я имею в виду, вы имеете в виду... - мужчина вскочил на ноги.</w:t>
-      </w:r>
-    </w:p>
-    <w:p>
-      <w:pPr>
-        <w:spacing w:line="360" w:lineRule="auto"/>
-        <w:ind w:firstLine="709"/>
-        <w:jc w:val="both"/>
-        <w:rPr>
-          <w:rFonts w:ascii="Times New Roman" w:hAnsi="Times New Roman" w:cs="Times New Roman"/>
-          <w:sz w:val="28"/>
-          <w:szCs w:val="28"/>
-        </w:rPr>
-      </w:pPr>
-      <w:r>
-        <w:rPr>
-          <w:rFonts w:ascii="Times New Roman" w:hAnsi="Times New Roman" w:cs="Times New Roman"/>
-          <w:sz w:val="28"/>
-          <w:szCs w:val="28"/>
-        </w:rPr>
-        <w:t xml:space="preserve">Почему бы и нет? Он даже не вздрогнул от его внезапного движения, </w:t>
-      </w:r>
-      <w:r>
-        <w:rPr>
-          <w:rFonts w:ascii="Times New Roman" w:hAnsi="Times New Roman" w:cs="Times New Roman"/>
-          <w:sz w:val="28"/>
-          <w:szCs w:val="28"/>
-        </w:rPr>
-        <w:t>"</w:t>
-      </w:r>
-      <w:r>
-        <w:rPr>
-          <w:rFonts w:ascii="Times New Roman" w:hAnsi="Times New Roman" w:cs="Times New Roman"/>
-          <w:sz w:val="28"/>
-          <w:szCs w:val="28"/>
-        </w:rPr>
-        <w:t xml:space="preserve">Представьте себе суматоху в совете директоров, когда </w:t>
-      </w:r>
-      <w:proofErr w:type="spellStart"/>
-      <w:r>
-        <w:rPr>
-          <w:rFonts w:ascii="Times New Roman" w:hAnsi="Times New Roman" w:cs="Times New Roman"/>
-          <w:sz w:val="28"/>
-          <w:szCs w:val="28"/>
-        </w:rPr>
-        <w:t>OzCorp</w:t>
-      </w:r>
-      <w:proofErr w:type="spellEnd"/>
-      <w:r>
-        <w:rPr>
-          <w:rFonts w:ascii="Times New Roman" w:hAnsi="Times New Roman" w:cs="Times New Roman"/>
-          <w:sz w:val="28"/>
-          <w:szCs w:val="28"/>
-        </w:rPr>
-        <w:t xml:space="preserve"> не участвует в конкурсе на получение гранта.</w:t>
-      </w:r>
-    </w:p>
-    <w:p>
-      <w:pPr>
-        <w:spacing w:line="360" w:lineRule="auto"/>
-        <w:ind w:firstLine="709"/>
-        <w:jc w:val="both"/>
-        <w:rPr>
-          <w:rFonts w:ascii="Times New Roman" w:hAnsi="Times New Roman" w:cs="Times New Roman"/>
-          <w:sz w:val="28"/>
-          <w:szCs w:val="28"/>
-        </w:rPr>
-      </w:pPr>
-      <w:r>
-        <w:rPr>
-          <w:rFonts w:ascii="Times New Roman" w:hAnsi="Times New Roman" w:cs="Times New Roman"/>
-          <w:sz w:val="28"/>
-          <w:szCs w:val="28"/>
-        </w:rPr>
-        <w:t xml:space="preserve">Все, что им было нужно, это предлог. Глаза Нормана расширились. - Просто предлог, чтобы бросить меня... У них, наверное, уже все готово... И у </w:t>
-      </w:r>
-      <w:r>
-        <w:rPr>
-          <w:rFonts w:ascii="Times New Roman" w:hAnsi="Times New Roman" w:cs="Times New Roman"/>
-          <w:sz w:val="28"/>
-          <w:szCs w:val="28"/>
-        </w:rPr>
-        <w:lastRenderedPageBreak/>
-        <w:t>них также есть большинство в Совете. Просто созовите очередное собрание через шесть месяцев</w:t>
-      </w:r>
-      <w:proofErr w:type="gramStart"/>
-      <w:r>
-        <w:rPr>
-          <w:rFonts w:ascii="Times New Roman" w:hAnsi="Times New Roman" w:cs="Times New Roman"/>
-          <w:sz w:val="28"/>
-          <w:szCs w:val="28"/>
-        </w:rPr>
-        <w:t>.</w:t>
-      </w:r>
-      <w:proofErr w:type="gramEnd"/>
-      <w:r>
-        <w:rPr>
-          <w:rFonts w:ascii="Times New Roman" w:hAnsi="Times New Roman" w:cs="Times New Roman"/>
-          <w:sz w:val="28"/>
-          <w:szCs w:val="28"/>
-        </w:rPr>
-        <w:t xml:space="preserve"> и поставить на голосование мою отставку... И все...</w:t>
-      </w:r>
-    </w:p>
-    <w:p>
-      <w:pPr>
-        <w:spacing w:line="360" w:lineRule="auto"/>
-        <w:ind w:firstLine="709"/>
-        <w:jc w:val="both"/>
-        <w:rPr>
-          <w:rFonts w:ascii="Times New Roman" w:hAnsi="Times New Roman" w:cs="Times New Roman"/>
-          <w:sz w:val="28"/>
-          <w:szCs w:val="28"/>
-        </w:rPr>
-      </w:pPr>
-      <w:r>
-        <w:rPr>
-          <w:rFonts w:ascii="Times New Roman" w:hAnsi="Times New Roman" w:cs="Times New Roman"/>
-          <w:sz w:val="28"/>
-          <w:szCs w:val="28"/>
-        </w:rPr>
-        <w:t xml:space="preserve">Он начал возбужденно ходить по кабинету, </w:t>
-      </w:r>
-      <w:proofErr w:type="spellStart"/>
-      <w:r>
-        <w:rPr>
-          <w:rFonts w:ascii="Times New Roman" w:hAnsi="Times New Roman" w:cs="Times New Roman"/>
-          <w:sz w:val="28"/>
-          <w:szCs w:val="28"/>
-        </w:rPr>
-        <w:t>метаясь</w:t>
-      </w:r>
-      <w:proofErr w:type="spellEnd"/>
-      <w:r>
-        <w:rPr>
-          <w:rFonts w:ascii="Times New Roman" w:hAnsi="Times New Roman" w:cs="Times New Roman"/>
-          <w:sz w:val="28"/>
-          <w:szCs w:val="28"/>
-        </w:rPr>
-        <w:t xml:space="preserve"> из угла в угол, как дикий зверь.</w:t>
-      </w:r>
-    </w:p>
-    <w:p>
-      <w:pPr>
-        <w:spacing w:line="360" w:lineRule="auto"/>
-        <w:ind w:firstLine="709"/>
-        <w:jc w:val="both"/>
-        <w:rPr>
-          <w:rFonts w:ascii="Times New Roman" w:hAnsi="Times New Roman" w:cs="Times New Roman"/>
-          <w:sz w:val="28"/>
-          <w:szCs w:val="28"/>
-        </w:rPr>
-      </w:pPr>
-      <w:r>
-        <w:rPr>
-          <w:rFonts w:ascii="Times New Roman" w:hAnsi="Times New Roman" w:cs="Times New Roman"/>
-          <w:sz w:val="28"/>
-          <w:szCs w:val="28"/>
-        </w:rPr>
-        <w:t>Ловушка закрылась. Он потерпел поражение. У него нет средств предотвратить это, кроме, разве что, принесения в жертву своего сына. Однако Норман не мог согласиться.</w:t>
-      </w:r>
-    </w:p>
-    <w:p>
-      <w:pPr>
-        <w:spacing w:line="360" w:lineRule="auto"/>
-        <w:ind w:firstLine="709"/>
-        <w:jc w:val="both"/>
-        <w:rPr>
-          <w:rFonts w:ascii="Times New Roman" w:hAnsi="Times New Roman" w:cs="Times New Roman"/>
-          <w:sz w:val="28"/>
-          <w:szCs w:val="28"/>
-        </w:rPr>
-      </w:pPr>
-      <w:r>
-        <w:rPr>
-          <w:rFonts w:ascii="Times New Roman" w:hAnsi="Times New Roman" w:cs="Times New Roman"/>
-          <w:sz w:val="28"/>
-          <w:szCs w:val="28"/>
-        </w:rPr>
-        <w:t xml:space="preserve">Кстати, вам удалось узнать что-нибудь о </w:t>
-      </w:r>
-      <w:proofErr w:type="spellStart"/>
-      <w:r>
-        <w:rPr>
-          <w:rFonts w:ascii="Times New Roman" w:hAnsi="Times New Roman" w:cs="Times New Roman"/>
-          <w:sz w:val="28"/>
-          <w:szCs w:val="28"/>
-        </w:rPr>
-        <w:t>Конг</w:t>
-      </w:r>
-      <w:proofErr w:type="spellEnd"/>
-      <w:r>
-        <w:rPr>
-          <w:rFonts w:ascii="Times New Roman" w:hAnsi="Times New Roman" w:cs="Times New Roman"/>
-          <w:sz w:val="28"/>
-          <w:szCs w:val="28"/>
-        </w:rPr>
-        <w:t xml:space="preserve"> </w:t>
-      </w:r>
-      <w:proofErr w:type="spellStart"/>
-      <w:r>
-        <w:rPr>
-          <w:rFonts w:ascii="Times New Roman" w:hAnsi="Times New Roman" w:cs="Times New Roman"/>
-          <w:sz w:val="28"/>
-          <w:szCs w:val="28"/>
-        </w:rPr>
-        <w:t>Таоло</w:t>
-      </w:r>
-      <w:proofErr w:type="spellEnd"/>
-      <w:r>
-        <w:rPr>
-          <w:rFonts w:ascii="Times New Roman" w:hAnsi="Times New Roman" w:cs="Times New Roman"/>
-          <w:sz w:val="28"/>
-          <w:szCs w:val="28"/>
-        </w:rPr>
-        <w:t xml:space="preserve">? </w:t>
-      </w:r>
-      <w:r>
-        <w:rPr>
-          <w:rFonts w:ascii="Times New Roman" w:hAnsi="Times New Roman" w:cs="Times New Roman"/>
-          <w:sz w:val="28"/>
-          <w:szCs w:val="28"/>
-        </w:rPr>
-        <w:t>-</w:t>
-      </w:r>
-      <w:r>
-        <w:rPr>
-          <w:rFonts w:ascii="Times New Roman" w:hAnsi="Times New Roman" w:cs="Times New Roman"/>
-          <w:sz w:val="28"/>
-          <w:szCs w:val="28"/>
-        </w:rPr>
-        <w:t xml:space="preserve"> спросила Айрис слегка дрожащим голосом. Однако она была очень обеспокоена тем, что ее так легко одурачить.</w:t>
-      </w:r>
     </w:p>
     <w:p>
       <w:pPr>
@@ -953,7 +963,23 @@
           <w:sz w:val="28"/>
           <w:szCs w:val="28"/>
         </w:rPr>
-        <w:t xml:space="preserve"> Когда старый Осборн хотел, он мог быть очень дружелюбным и галантным. - Однако ближайшие полгода его с нами не будет. Так что я предлагаю вам работать со мной на данный момент. Вы только что доказали, что хорошо разбираетесь в аналитике. И нам вместе будет намного легче разработать хороший план контрмеры для вас и меня...</w:t>
+        <w:t xml:space="preserve"> </w:t>
+      </w:r>
+      <w:r>
+        <w:rPr>
+          <w:rFonts w:ascii="Times New Roman" w:hAnsi="Times New Roman" w:cs="Times New Roman"/>
+          <w:sz w:val="28"/>
+          <w:szCs w:val="28"/>
+        </w:rPr>
+        <w:t>к</w:t>
+      </w:r>
+      <w:r>
+        <w:rPr>
+          <w:rFonts w:ascii="Times New Roman" w:hAnsi="Times New Roman" w:cs="Times New Roman"/>
+          <w:sz w:val="28"/>
+          <w:szCs w:val="28"/>
+        </w:rPr>
+        <w:t>огда старый Осборн хотел, он мог быть очень дружелюбным и галантным. - Однако ближайшие полгода его с нами не будет. Так что я предлагаю вам работать со мной на данный момент. Вы только что доказали, что хорошо разбираетесь в аналитике. И нам вместе будет намного легче разработать хороший план контрмеры для вас и меня...</w:t>
       </w:r>
     </w:p>
     <w:sectPr>

</xml_diff>

<commit_message>
progress is being made
</commit_message>
<xml_diff>
--- a/LR2/78.docx
+++ b/LR2/78.docx
@@ -234,39 +234,15 @@
           <w:sz w:val="28"/>
           <w:szCs w:val="28"/>
         </w:rPr>
-        <w:t>И что я не так</w:t>
-      </w:r>
-      <w:r>
-        <w:rPr>
-          <w:rFonts w:ascii="Times New Roman" w:hAnsi="Times New Roman" w:cs="Times New Roman"/>
-          <w:sz w:val="28"/>
-          <w:szCs w:val="28"/>
-        </w:rPr>
-        <w:t>?</w:t>
-      </w:r>
-      <w:r>
-        <w:rPr>
-          <w:rFonts w:ascii="Times New Roman" w:hAnsi="Times New Roman" w:cs="Times New Roman"/>
-          <w:sz w:val="28"/>
-          <w:szCs w:val="28"/>
-        </w:rPr>
-        <w:t xml:space="preserve"> Айрис </w:t>
-      </w:r>
-      <w:r>
-        <w:rPr>
-          <w:rFonts w:ascii="Times New Roman" w:hAnsi="Times New Roman" w:cs="Times New Roman"/>
-          <w:sz w:val="28"/>
-          <w:szCs w:val="28"/>
-        </w:rPr>
-        <w:t>х</w:t>
-      </w:r>
-      <w:r>
-        <w:rPr>
-          <w:rFonts w:ascii="Times New Roman" w:hAnsi="Times New Roman" w:cs="Times New Roman"/>
-          <w:sz w:val="28"/>
-          <w:szCs w:val="28"/>
-        </w:rPr>
-        <w:t xml:space="preserve">ихикнула. </w:t>
+        <w:t>И что я не так? Айрис хихикнула.</w:t>
+      </w:r>
+      <w:r>
+        <w:rPr>
+          <w:rFonts w:ascii="Times New Roman" w:hAnsi="Times New Roman" w:cs="Times New Roman"/>
+          <w:sz w:val="28"/>
+          <w:szCs w:val="28"/>
+        </w:rPr>
+        <w:t xml:space="preserve"> </w:t>
       </w:r>
     </w:p>
     <w:p>
@@ -362,7 +338,23 @@
           <w:sz w:val="28"/>
           <w:szCs w:val="28"/>
         </w:rPr>
-        <w:t xml:space="preserve">Почему бы и нет? Он даже не вздрогнул от его внезапного движения, </w:t>
+        <w:t>Почему бы и нет? Он даже не вздрогнул от его внезапного движения</w:t>
+      </w:r>
+      <w:r>
+        <w:rPr>
+          <w:rFonts w:ascii="Times New Roman" w:hAnsi="Times New Roman" w:cs="Times New Roman"/>
+          <w:sz w:val="28"/>
+          <w:szCs w:val="28"/>
+        </w:rPr>
+        <w:t>.</w:t>
+      </w:r>
+      <w:r>
+        <w:rPr>
+          <w:rFonts w:ascii="Times New Roman" w:hAnsi="Times New Roman" w:cs="Times New Roman"/>
+          <w:sz w:val="28"/>
+          <w:szCs w:val="28"/>
+        </w:rPr>
+        <w:t xml:space="preserve"> </w:t>
       </w:r>
       <w:r>
         <w:rPr>
@@ -576,262 +568,262 @@
         </w:rPr>
         <w:t xml:space="preserve"> спросила Айрис слегка дрожащим голосом. Однако она была очень обеспокоена тем, что ее так легко одурачить.</w:t>
       </w:r>
+    </w:p>
+    <w:p>
+      <w:pPr>
+        <w:spacing w:line="360" w:lineRule="auto"/>
+        <w:ind w:firstLine="709"/>
+        <w:jc w:val="both"/>
+        <w:rPr>
+          <w:rFonts w:ascii="Times New Roman" w:hAnsi="Times New Roman" w:cs="Times New Roman"/>
+          <w:sz w:val="28"/>
+          <w:szCs w:val="28"/>
+        </w:rPr>
+      </w:pPr>
+      <w:r>
+        <w:rPr>
+          <w:rFonts w:ascii="Times New Roman" w:hAnsi="Times New Roman" w:cs="Times New Roman"/>
+          <w:sz w:val="28"/>
+          <w:szCs w:val="28"/>
+        </w:rPr>
+        <w:t xml:space="preserve">Хм. Этот хитрый </w:t>
+      </w:r>
+      <w:r>
+        <w:rPr>
+          <w:rFonts w:ascii="Times New Roman" w:hAnsi="Times New Roman" w:cs="Times New Roman"/>
+          <w:sz w:val="28"/>
+          <w:szCs w:val="28"/>
+        </w:rPr>
+        <w:t>"</w:t>
+      </w:r>
+      <w:r>
+        <w:rPr>
+          <w:rFonts w:ascii="Times New Roman" w:hAnsi="Times New Roman" w:cs="Times New Roman"/>
+          <w:sz w:val="28"/>
+          <w:szCs w:val="28"/>
+        </w:rPr>
+        <w:t>мастер боевых искусств</w:t>
+      </w:r>
+      <w:r>
+        <w:rPr>
+          <w:rFonts w:ascii="Times New Roman" w:hAnsi="Times New Roman" w:cs="Times New Roman"/>
+          <w:sz w:val="28"/>
+          <w:szCs w:val="28"/>
+        </w:rPr>
+        <w:t>"</w:t>
+      </w:r>
+      <w:r>
+        <w:rPr>
+          <w:rFonts w:ascii="Times New Roman" w:hAnsi="Times New Roman" w:cs="Times New Roman"/>
+          <w:sz w:val="28"/>
+          <w:szCs w:val="28"/>
+        </w:rPr>
+        <w:t xml:space="preserve"> одурачил всех. Ведь Норман сам просил помочь ему с доставкой, не доверяя собственным вертолетам. При этом старейшина Осборн даже не подозревал, что собственными руками отдает сына в руки п</w:t>
+      </w:r>
+      <w:r>
+        <w:rPr>
+          <w:rFonts w:ascii="Times New Roman" w:hAnsi="Times New Roman" w:cs="Times New Roman"/>
+          <w:sz w:val="28"/>
+          <w:szCs w:val="28"/>
+        </w:rPr>
+        <w:t>редателя.</w:t>
+      </w:r>
+    </w:p>
+    <w:p>
+      <w:pPr>
+        <w:spacing w:line="360" w:lineRule="auto"/>
+        <w:ind w:firstLine="709"/>
+        <w:jc w:val="both"/>
+        <w:rPr>
+          <w:rFonts w:ascii="Times New Roman" w:hAnsi="Times New Roman" w:cs="Times New Roman"/>
+          <w:sz w:val="28"/>
+          <w:szCs w:val="28"/>
+        </w:rPr>
+      </w:pPr>
+      <w:r>
+        <w:rPr>
+          <w:rFonts w:ascii="Times New Roman" w:hAnsi="Times New Roman" w:cs="Times New Roman"/>
+          <w:sz w:val="28"/>
+          <w:szCs w:val="28"/>
+        </w:rPr>
+        <w:t>-</w:t>
+      </w:r>
+      <w:r>
+        <w:rPr>
+          <w:rFonts w:ascii="Times New Roman" w:hAnsi="Times New Roman" w:cs="Times New Roman"/>
+          <w:sz w:val="28"/>
+          <w:szCs w:val="28"/>
+        </w:rPr>
+        <w:t xml:space="preserve"> Я уже объяснил, мисс Смит, </w:t>
+      </w:r>
+      <w:r>
+        <w:rPr>
+          <w:rFonts w:ascii="Times New Roman" w:hAnsi="Times New Roman" w:cs="Times New Roman"/>
+          <w:sz w:val="28"/>
+          <w:szCs w:val="28"/>
+        </w:rPr>
+        <w:t>-</w:t>
+      </w:r>
+      <w:r>
+        <w:rPr>
+          <w:rFonts w:ascii="Times New Roman" w:hAnsi="Times New Roman" w:cs="Times New Roman"/>
+          <w:sz w:val="28"/>
+          <w:szCs w:val="28"/>
+        </w:rPr>
+        <w:t xml:space="preserve"> немного раздраженно сказал Норман, </w:t>
+      </w:r>
+      <w:r>
+        <w:rPr>
+          <w:rFonts w:ascii="Times New Roman" w:hAnsi="Times New Roman" w:cs="Times New Roman"/>
+          <w:sz w:val="28"/>
+          <w:szCs w:val="28"/>
+        </w:rPr>
+        <w:t>-</w:t>
+      </w:r>
+      <w:r>
+        <w:rPr>
+          <w:rFonts w:ascii="Times New Roman" w:hAnsi="Times New Roman" w:cs="Times New Roman"/>
+          <w:sz w:val="28"/>
+          <w:szCs w:val="28"/>
+        </w:rPr>
+        <w:t xml:space="preserve"> что вы должны оставить </w:t>
+      </w:r>
+      <w:proofErr w:type="spellStart"/>
+      <w:r>
+        <w:rPr>
+          <w:rFonts w:ascii="Times New Roman" w:hAnsi="Times New Roman" w:cs="Times New Roman"/>
+          <w:sz w:val="28"/>
+          <w:szCs w:val="28"/>
+        </w:rPr>
+        <w:t>Конга</w:t>
+      </w:r>
+      <w:proofErr w:type="spellEnd"/>
+      <w:r>
+        <w:rPr>
+          <w:rFonts w:ascii="Times New Roman" w:hAnsi="Times New Roman" w:cs="Times New Roman"/>
+          <w:sz w:val="28"/>
+          <w:szCs w:val="28"/>
+        </w:rPr>
+        <w:t xml:space="preserve"> мне. Ты ничего не мог с собой поделать, когда я лично приказал тебе отдать ему Гарри. Кто знал, что он окажется таким двуличным ублюдком?</w:t>
+      </w:r>
+    </w:p>
+    <w:p>
+      <w:pPr>
+        <w:spacing w:line="360" w:lineRule="auto"/>
+        <w:ind w:firstLine="709"/>
+        <w:jc w:val="both"/>
+        <w:rPr>
+          <w:rFonts w:ascii="Times New Roman" w:hAnsi="Times New Roman" w:cs="Times New Roman"/>
+          <w:sz w:val="28"/>
+          <w:szCs w:val="28"/>
+        </w:rPr>
+      </w:pPr>
+      <w:r>
+        <w:rPr>
+          <w:rFonts w:ascii="Times New Roman" w:hAnsi="Times New Roman" w:cs="Times New Roman"/>
+          <w:sz w:val="28"/>
+          <w:szCs w:val="28"/>
+        </w:rPr>
+        <w:t xml:space="preserve">Девушка посмотрела вниз. Он явно был не согласен, очевидно, он думал, что должен был догадаться. В конце концов, Айрис была в контакте с </w:t>
+      </w:r>
+      <w:proofErr w:type="spellStart"/>
+      <w:r>
+        <w:rPr>
+          <w:rFonts w:ascii="Times New Roman" w:hAnsi="Times New Roman" w:cs="Times New Roman"/>
+          <w:sz w:val="28"/>
+          <w:szCs w:val="28"/>
+        </w:rPr>
+        <w:t>Конгом</w:t>
+      </w:r>
+      <w:proofErr w:type="spellEnd"/>
+      <w:r>
+        <w:rPr>
+          <w:rFonts w:ascii="Times New Roman" w:hAnsi="Times New Roman" w:cs="Times New Roman"/>
+          <w:sz w:val="28"/>
+          <w:szCs w:val="28"/>
+        </w:rPr>
+        <w:t xml:space="preserve"> более двух лет и явно должна была его изучить. А значит - понять, что просто так он ничего не сделает. Впрочем, и здесь Норман нашел ей оправдание: </w:t>
+      </w:r>
+      <w:proofErr w:type="spellStart"/>
+      <w:r>
+        <w:rPr>
+          <w:rFonts w:ascii="Times New Roman" w:hAnsi="Times New Roman" w:cs="Times New Roman"/>
+          <w:sz w:val="28"/>
+          <w:szCs w:val="28"/>
+        </w:rPr>
+        <w:t>Конг</w:t>
+      </w:r>
+      <w:proofErr w:type="spellEnd"/>
+      <w:r>
+        <w:rPr>
+          <w:rFonts w:ascii="Times New Roman" w:hAnsi="Times New Roman" w:cs="Times New Roman"/>
+          <w:sz w:val="28"/>
+          <w:szCs w:val="28"/>
+        </w:rPr>
+        <w:t xml:space="preserve"> не стал бы нести Гарри </w:t>
+      </w:r>
+      <w:r>
+        <w:rPr>
+          <w:rFonts w:ascii="Times New Roman" w:hAnsi="Times New Roman" w:cs="Times New Roman"/>
+          <w:sz w:val="28"/>
+          <w:szCs w:val="28"/>
+        </w:rPr>
+        <w:t>"</w:t>
+      </w:r>
+      <w:r>
+        <w:rPr>
+          <w:rFonts w:ascii="Times New Roman" w:hAnsi="Times New Roman" w:cs="Times New Roman"/>
+          <w:sz w:val="28"/>
+          <w:szCs w:val="28"/>
+        </w:rPr>
+        <w:t>просто так</w:t>
+      </w:r>
+      <w:r>
+        <w:rPr>
+          <w:rFonts w:ascii="Times New Roman" w:hAnsi="Times New Roman" w:cs="Times New Roman"/>
+          <w:sz w:val="28"/>
+          <w:szCs w:val="28"/>
+        </w:rPr>
+        <w:t>"</w:t>
+      </w:r>
+      <w:r>
+        <w:rPr>
+          <w:rFonts w:ascii="Times New Roman" w:hAnsi="Times New Roman" w:cs="Times New Roman"/>
+          <w:sz w:val="28"/>
+          <w:szCs w:val="28"/>
+        </w:rPr>
+        <w:t>. За это ему заплатили, и немалую сумму.</w:t>
+      </w:r>
+    </w:p>
+    <w:p>
+      <w:pPr>
+        <w:spacing w:line="360" w:lineRule="auto"/>
+        <w:ind w:firstLine="709"/>
+        <w:jc w:val="both"/>
+        <w:rPr>
+          <w:rFonts w:ascii="Times New Roman" w:hAnsi="Times New Roman" w:cs="Times New Roman"/>
+          <w:sz w:val="28"/>
+          <w:szCs w:val="28"/>
+        </w:rPr>
+      </w:pPr>
+      <w:r>
+        <w:rPr>
+          <w:rFonts w:ascii="Times New Roman" w:hAnsi="Times New Roman" w:cs="Times New Roman"/>
+          <w:sz w:val="28"/>
+          <w:szCs w:val="28"/>
+        </w:rPr>
+        <w:t>И вот учитель ушел.</w:t>
+      </w:r>
+      <w:r>
+        <w:rPr>
+          <w:rFonts w:ascii="Times New Roman" w:hAnsi="Times New Roman" w:cs="Times New Roman"/>
+          <w:sz w:val="28"/>
+          <w:szCs w:val="28"/>
+        </w:rPr>
+        <w:t xml:space="preserve"> Его клуб был закрыт, а его самого в Нью-Йорке не видели. Так же, как вертолет, с которого он улетел.</w:t>
+      </w:r>
       <w:bookmarkStart w:id="0" w:name="_GoBack"/>
       <w:bookmarkEnd w:id="0"/>
-    </w:p>
-    <w:p>
-      <w:pPr>
-        <w:spacing w:line="360" w:lineRule="auto"/>
-        <w:ind w:firstLine="709"/>
-        <w:jc w:val="both"/>
-        <w:rPr>
-          <w:rFonts w:ascii="Times New Roman" w:hAnsi="Times New Roman" w:cs="Times New Roman"/>
-          <w:sz w:val="28"/>
-          <w:szCs w:val="28"/>
-        </w:rPr>
-      </w:pPr>
-      <w:r>
-        <w:rPr>
-          <w:rFonts w:ascii="Times New Roman" w:hAnsi="Times New Roman" w:cs="Times New Roman"/>
-          <w:sz w:val="28"/>
-          <w:szCs w:val="28"/>
-        </w:rPr>
-        <w:t xml:space="preserve">Хм. Этот хитрый </w:t>
-      </w:r>
-      <w:r>
-        <w:rPr>
-          <w:rFonts w:ascii="Times New Roman" w:hAnsi="Times New Roman" w:cs="Times New Roman"/>
-          <w:sz w:val="28"/>
-          <w:szCs w:val="28"/>
-        </w:rPr>
-        <w:t>"</w:t>
-      </w:r>
-      <w:r>
-        <w:rPr>
-          <w:rFonts w:ascii="Times New Roman" w:hAnsi="Times New Roman" w:cs="Times New Roman"/>
-          <w:sz w:val="28"/>
-          <w:szCs w:val="28"/>
-        </w:rPr>
-        <w:t>мастер боевых искусств</w:t>
-      </w:r>
-      <w:r>
-        <w:rPr>
-          <w:rFonts w:ascii="Times New Roman" w:hAnsi="Times New Roman" w:cs="Times New Roman"/>
-          <w:sz w:val="28"/>
-          <w:szCs w:val="28"/>
-        </w:rPr>
-        <w:t>"</w:t>
-      </w:r>
-      <w:r>
-        <w:rPr>
-          <w:rFonts w:ascii="Times New Roman" w:hAnsi="Times New Roman" w:cs="Times New Roman"/>
-          <w:sz w:val="28"/>
-          <w:szCs w:val="28"/>
-        </w:rPr>
-        <w:t xml:space="preserve"> одурачил всех. Ведь Норман сам просил помочь ему с доставкой, не доверяя собственным вертолетам. При этом старейшина Осборн даже не подозревал, что собственными руками отдает сына в руки п</w:t>
-      </w:r>
-      <w:r>
-        <w:rPr>
-          <w:rFonts w:ascii="Times New Roman" w:hAnsi="Times New Roman" w:cs="Times New Roman"/>
-          <w:sz w:val="28"/>
-          <w:szCs w:val="28"/>
-        </w:rPr>
-        <w:t>редателя.</w:t>
-      </w:r>
-    </w:p>
-    <w:p>
-      <w:pPr>
-        <w:spacing w:line="360" w:lineRule="auto"/>
-        <w:ind w:firstLine="709"/>
-        <w:jc w:val="both"/>
-        <w:rPr>
-          <w:rFonts w:ascii="Times New Roman" w:hAnsi="Times New Roman" w:cs="Times New Roman"/>
-          <w:sz w:val="28"/>
-          <w:szCs w:val="28"/>
-        </w:rPr>
-      </w:pPr>
-      <w:r>
-        <w:rPr>
-          <w:rFonts w:ascii="Times New Roman" w:hAnsi="Times New Roman" w:cs="Times New Roman"/>
-          <w:sz w:val="28"/>
-          <w:szCs w:val="28"/>
-        </w:rPr>
-        <w:t>-</w:t>
-      </w:r>
-      <w:r>
-        <w:rPr>
-          <w:rFonts w:ascii="Times New Roman" w:hAnsi="Times New Roman" w:cs="Times New Roman"/>
-          <w:sz w:val="28"/>
-          <w:szCs w:val="28"/>
-        </w:rPr>
-        <w:t xml:space="preserve"> Я уже объяснил, мисс Смит, </w:t>
-      </w:r>
-      <w:r>
-        <w:rPr>
-          <w:rFonts w:ascii="Times New Roman" w:hAnsi="Times New Roman" w:cs="Times New Roman"/>
-          <w:sz w:val="28"/>
-          <w:szCs w:val="28"/>
-        </w:rPr>
-        <w:t>-</w:t>
-      </w:r>
-      <w:r>
-        <w:rPr>
-          <w:rFonts w:ascii="Times New Roman" w:hAnsi="Times New Roman" w:cs="Times New Roman"/>
-          <w:sz w:val="28"/>
-          <w:szCs w:val="28"/>
-        </w:rPr>
-        <w:t xml:space="preserve"> немного раздраженно сказал Норман, </w:t>
-      </w:r>
-      <w:r>
-        <w:rPr>
-          <w:rFonts w:ascii="Times New Roman" w:hAnsi="Times New Roman" w:cs="Times New Roman"/>
-          <w:sz w:val="28"/>
-          <w:szCs w:val="28"/>
-        </w:rPr>
-        <w:t>-</w:t>
-      </w:r>
-      <w:r>
-        <w:rPr>
-          <w:rFonts w:ascii="Times New Roman" w:hAnsi="Times New Roman" w:cs="Times New Roman"/>
-          <w:sz w:val="28"/>
-          <w:szCs w:val="28"/>
-        </w:rPr>
-        <w:t xml:space="preserve"> что вы должны оставить </w:t>
-      </w:r>
-      <w:proofErr w:type="spellStart"/>
-      <w:r>
-        <w:rPr>
-          <w:rFonts w:ascii="Times New Roman" w:hAnsi="Times New Roman" w:cs="Times New Roman"/>
-          <w:sz w:val="28"/>
-          <w:szCs w:val="28"/>
-        </w:rPr>
-        <w:t>Конга</w:t>
-      </w:r>
-      <w:proofErr w:type="spellEnd"/>
-      <w:r>
-        <w:rPr>
-          <w:rFonts w:ascii="Times New Roman" w:hAnsi="Times New Roman" w:cs="Times New Roman"/>
-          <w:sz w:val="28"/>
-          <w:szCs w:val="28"/>
-        </w:rPr>
-        <w:t xml:space="preserve"> мне. Ты ничего не мог с собой поделать, когда я лично приказал тебе отдать ему Гарри. Кто знал, что он окажется таким двуличным ублюдком?</w:t>
-      </w:r>
-    </w:p>
-    <w:p>
-      <w:pPr>
-        <w:spacing w:line="360" w:lineRule="auto"/>
-        <w:ind w:firstLine="709"/>
-        <w:jc w:val="both"/>
-        <w:rPr>
-          <w:rFonts w:ascii="Times New Roman" w:hAnsi="Times New Roman" w:cs="Times New Roman"/>
-          <w:sz w:val="28"/>
-          <w:szCs w:val="28"/>
-        </w:rPr>
-      </w:pPr>
-      <w:r>
-        <w:rPr>
-          <w:rFonts w:ascii="Times New Roman" w:hAnsi="Times New Roman" w:cs="Times New Roman"/>
-          <w:sz w:val="28"/>
-          <w:szCs w:val="28"/>
-        </w:rPr>
-        <w:t xml:space="preserve">Девушка посмотрела вниз. Он явно был не согласен, очевидно, он думал, что должен был догадаться. В конце концов, Айрис была в контакте с </w:t>
-      </w:r>
-      <w:proofErr w:type="spellStart"/>
-      <w:r>
-        <w:rPr>
-          <w:rFonts w:ascii="Times New Roman" w:hAnsi="Times New Roman" w:cs="Times New Roman"/>
-          <w:sz w:val="28"/>
-          <w:szCs w:val="28"/>
-        </w:rPr>
-        <w:t>Конгом</w:t>
-      </w:r>
-      <w:proofErr w:type="spellEnd"/>
-      <w:r>
-        <w:rPr>
-          <w:rFonts w:ascii="Times New Roman" w:hAnsi="Times New Roman" w:cs="Times New Roman"/>
-          <w:sz w:val="28"/>
-          <w:szCs w:val="28"/>
-        </w:rPr>
-        <w:t xml:space="preserve"> более двух лет и явно должна была его изучить. А значит - понять, что просто так он ничего не сделает. Впрочем, и здесь Норман нашел ей оправдание: </w:t>
-      </w:r>
-      <w:proofErr w:type="spellStart"/>
-      <w:r>
-        <w:rPr>
-          <w:rFonts w:ascii="Times New Roman" w:hAnsi="Times New Roman" w:cs="Times New Roman"/>
-          <w:sz w:val="28"/>
-          <w:szCs w:val="28"/>
-        </w:rPr>
-        <w:t>Конг</w:t>
-      </w:r>
-      <w:proofErr w:type="spellEnd"/>
-      <w:r>
-        <w:rPr>
-          <w:rFonts w:ascii="Times New Roman" w:hAnsi="Times New Roman" w:cs="Times New Roman"/>
-          <w:sz w:val="28"/>
-          <w:szCs w:val="28"/>
-        </w:rPr>
-        <w:t xml:space="preserve"> не стал бы нести Гарри </w:t>
-      </w:r>
-      <w:r>
-        <w:rPr>
-          <w:rFonts w:ascii="Times New Roman" w:hAnsi="Times New Roman" w:cs="Times New Roman"/>
-          <w:sz w:val="28"/>
-          <w:szCs w:val="28"/>
-        </w:rPr>
-        <w:t>"</w:t>
-      </w:r>
-      <w:r>
-        <w:rPr>
-          <w:rFonts w:ascii="Times New Roman" w:hAnsi="Times New Roman" w:cs="Times New Roman"/>
-          <w:sz w:val="28"/>
-          <w:szCs w:val="28"/>
-        </w:rPr>
-        <w:t>просто так</w:t>
-      </w:r>
-      <w:r>
-        <w:rPr>
-          <w:rFonts w:ascii="Times New Roman" w:hAnsi="Times New Roman" w:cs="Times New Roman"/>
-          <w:sz w:val="28"/>
-          <w:szCs w:val="28"/>
-        </w:rPr>
-        <w:t>"</w:t>
-      </w:r>
-      <w:r>
-        <w:rPr>
-          <w:rFonts w:ascii="Times New Roman" w:hAnsi="Times New Roman" w:cs="Times New Roman"/>
-          <w:sz w:val="28"/>
-          <w:szCs w:val="28"/>
-        </w:rPr>
-        <w:t>. За это ему заплатили, и немалую сумму.</w:t>
-      </w:r>
-    </w:p>
-    <w:p>
-      <w:pPr>
-        <w:spacing w:line="360" w:lineRule="auto"/>
-        <w:ind w:firstLine="709"/>
-        <w:jc w:val="both"/>
-        <w:rPr>
-          <w:rFonts w:ascii="Times New Roman" w:hAnsi="Times New Roman" w:cs="Times New Roman"/>
-          <w:sz w:val="28"/>
-          <w:szCs w:val="28"/>
-        </w:rPr>
-      </w:pPr>
-      <w:r>
-        <w:rPr>
-          <w:rFonts w:ascii="Times New Roman" w:hAnsi="Times New Roman" w:cs="Times New Roman"/>
-          <w:sz w:val="28"/>
-          <w:szCs w:val="28"/>
-        </w:rPr>
-        <w:t>И вот учитель ушел. Его клуб был закрыт, а его самого в Нью-Йорке не видели. Так же, как вертолет, с которого он улетел.</w:t>
-      </w:r>
-      <w:r>
-        <w:rPr>
-          <w:rFonts w:ascii="Times New Roman" w:hAnsi="Times New Roman" w:cs="Times New Roman"/>
-          <w:sz w:val="28"/>
-          <w:szCs w:val="28"/>
-        </w:rPr>
-        <w:t xml:space="preserve"> </w:t>
-      </w:r>
     </w:p>
     <w:p>
       <w:pPr>

</xml_diff>